<commit_message>
Signed-off-by: Juan Manuel Alvarez <juanm.alvarezc@udea.edu.co>
</commit_message>
<xml_diff>
--- a/Sinopsis del Capítulo.docx
+++ b/Sinopsis del Capítulo.docx
@@ -334,61 +334,13 @@
         <w:rPr>
           <w:rFonts w:ascii="Times New Roman" w:hAnsi="Times New Roman" w:cs="Times New Roman"/>
         </w:rPr>
-        <w:t xml:space="preserve"> debe enfrentarse en un combate cuerpo a cuerpo contra varios policías corruptos que amenazan a los subordinados de Tony. Los intercambios de golpes serán el centro del juego. Los controles serán sencillos, con un botón para golpear y otro para esquivar.</w:t>
-      </w:r>
-    </w:p>
-    <w:p>
-      <w:pPr>
-        <w:rPr>
-          <w:rFonts w:ascii="Times New Roman" w:hAnsi="Times New Roman" w:cs="Times New Roman"/>
-        </w:rPr>
-      </w:pPr>
-      <w:r>
-        <w:rPr>
-          <w:rFonts w:ascii="Times New Roman" w:hAnsi="Times New Roman" w:cs="Times New Roman"/>
-        </w:rPr>
-        <w:t xml:space="preserve">Mecánica de juego: Se puede crear un sistema de combate simple pero efectivo donde </w:t>
-      </w:r>
-      <w:proofErr w:type="spellStart"/>
-      <w:r>
-        <w:rPr>
-          <w:rFonts w:ascii="Times New Roman" w:hAnsi="Times New Roman" w:cs="Times New Roman"/>
-        </w:rPr>
-        <w:t>Homer</w:t>
-      </w:r>
-      <w:proofErr w:type="spellEnd"/>
-      <w:r>
-        <w:rPr>
-          <w:rFonts w:ascii="Times New Roman" w:hAnsi="Times New Roman" w:cs="Times New Roman"/>
-        </w:rPr>
-        <w:t xml:space="preserve"> pueda mejorar su poder de ataque o defensa, similar a un juego de lucha estilo arcade. Las peleas aumentarán en dificultad conforme se avanza, y el jugador tendrá que adaptarse a las estrategias de los policías.</w:t>
-      </w:r>
-    </w:p>
-    <w:p>
-      <w:pPr>
-        <w:rPr>
-          <w:rFonts w:ascii="Times New Roman" w:hAnsi="Times New Roman" w:cs="Times New Roman"/>
-        </w:rPr>
-      </w:pPr>
-      <w:r>
-        <w:rPr>
-          <w:rFonts w:ascii="Times New Roman" w:hAnsi="Times New Roman" w:cs="Times New Roman"/>
-        </w:rPr>
-        <w:t xml:space="preserve">Interactividad: A medida que </w:t>
-      </w:r>
-      <w:proofErr w:type="spellStart"/>
-      <w:r>
-        <w:rPr>
-          <w:rFonts w:ascii="Times New Roman" w:hAnsi="Times New Roman" w:cs="Times New Roman"/>
-        </w:rPr>
-        <w:t>Homer</w:t>
-      </w:r>
-      <w:proofErr w:type="spellEnd"/>
-      <w:r>
-        <w:rPr>
-          <w:rFonts w:ascii="Times New Roman" w:hAnsi="Times New Roman" w:cs="Times New Roman"/>
-        </w:rPr>
-        <w:t xml:space="preserve"> gane combates, se desbloquearán pistas que lo acercarán a la aceptación en la mafia.</w:t>
+        <w:t xml:space="preserve"> debe enfrentarse en un combate cuerpo a cuerpo contra varios policías corruptos que amenazan a los subordinados de Tony. Los intercambios de golpes serán el centro del juego. Los controles serán sencillos, con un botón para golpear</w:t>
+      </w:r>
+      <w:r>
+        <w:rPr>
+          <w:rFonts w:ascii="Times New Roman" w:hAnsi="Times New Roman" w:cs="Times New Roman"/>
+        </w:rPr>
+        <w:t xml:space="preserve"> y los policías atacarán con disparos o cuerpo a cuerpo.</w:t>
       </w:r>
     </w:p>
     <w:p>
@@ -527,23 +479,22 @@
         <w:rPr>
           <w:rFonts w:ascii="Times New Roman" w:hAnsi="Times New Roman" w:cs="Times New Roman"/>
         </w:rPr>
-        <w:lastRenderedPageBreak/>
-        <w:t xml:space="preserve">Interactividad: Para hacer el juego más desafiante, </w:t>
-      </w:r>
-      <w:proofErr w:type="spellStart"/>
-      <w:r>
-        <w:rPr>
-          <w:rFonts w:ascii="Times New Roman" w:hAnsi="Times New Roman" w:cs="Times New Roman"/>
-        </w:rPr>
-        <w:t>Homer</w:t>
-      </w:r>
-      <w:proofErr w:type="spellEnd"/>
-      <w:r>
-        <w:rPr>
-          <w:rFonts w:ascii="Times New Roman" w:hAnsi="Times New Roman" w:cs="Times New Roman"/>
-        </w:rPr>
-        <w:t xml:space="preserve"> deberá usar un sistema de alerta en el que el jugador tendrá que evitar zonas vigiladas. Además, puede usar objetos o distraer a los guardias para avanzar.</w:t>
-      </w:r>
+        <w:t>Se piensa hacer tipo nivel plataforma, en el cual en distintos lugares hay vigilantes custodiando zonas secretas que si observan a homero harán que este pierda el juego.</w:t>
+      </w:r>
+    </w:p>
+    <w:p>
+      <w:pPr>
+        <w:rPr>
+          <w:rFonts w:ascii="Times New Roman" w:hAnsi="Times New Roman" w:cs="Times New Roman"/>
+        </w:rPr>
+      </w:pPr>
+    </w:p>
+    <w:p>
+      <w:pPr>
+        <w:rPr>
+          <w:rFonts w:ascii="Times New Roman" w:hAnsi="Times New Roman" w:cs="Times New Roman"/>
+        </w:rPr>
+      </w:pPr>
     </w:p>
     <w:p>
       <w:pPr>
@@ -577,6 +528,7 @@
           <w:sz w:val="28"/>
           <w:szCs w:val="28"/>
         </w:rPr>
+        <w:lastRenderedPageBreak/>
         <w:t>Vistas Propuestas para los Niveles:</w:t>
       </w:r>
     </w:p>
@@ -621,19 +573,7 @@
         <w:rPr>
           <w:rFonts w:ascii="Times New Roman" w:hAnsi="Times New Roman" w:cs="Times New Roman"/>
         </w:rPr>
-        <w:t xml:space="preserve"> y los policías en un escenario de prisión. Los gráficos pueden ser </w:t>
-      </w:r>
-      <w:r>
-        <w:rPr>
-          <w:rFonts w:ascii="Times New Roman" w:hAnsi="Times New Roman" w:cs="Times New Roman"/>
-        </w:rPr>
-        <w:t>simples,</w:t>
-      </w:r>
-      <w:r>
-        <w:rPr>
-          <w:rFonts w:ascii="Times New Roman" w:hAnsi="Times New Roman" w:cs="Times New Roman"/>
-        </w:rPr>
-        <w:t xml:space="preserve"> pero con detalles suficientes para mostrar la agresividad del ambiente de la cárcel.</w:t>
+        <w:t xml:space="preserve"> y los policías en un escenario de prisión. Los gráficos pueden ser simples, pero con detalles suficientes para mostrar la agresividad del ambiente de la cárcel.</w:t>
       </w:r>
     </w:p>
     <w:p>

</xml_diff>